<commit_message>
adding descrpitions for table functions to phase2Rework
</commit_message>
<xml_diff>
--- a/phase2ReportRework.docx
+++ b/phase2ReportRework.docx
@@ -591,7 +591,6 @@
         <w:rPr/>
       </w:pPr>
       <w:r>
-        <w:rPr/>
         <w:drawing>
           <wp:anchor behindDoc="0" distT="0" distB="0" distL="0" distR="0" simplePos="0" locked="0" layoutInCell="1" allowOverlap="1" relativeHeight="3">
             <wp:simplePos x="0" y="0"/>
@@ -639,6 +638,195 @@
         </w:drawing>
       </w:r>
       <w:r>
+        <w:rPr/>
+        <w:t>T</w:t>
+      </w:r>
+      <w:r>
+        <w:rPr/>
+        <w:t>able Explanations:</w:t>
+      </w:r>
+    </w:p>
+    <w:p>
+      <w:pPr>
+        <w:pStyle w:val="TextBody"/>
+        <w:numPr>
+          <w:ilvl w:val="0"/>
+          <w:numId w:val="0"/>
+        </w:numPr>
+        <w:rPr/>
+      </w:pPr>
+      <w:r>
+        <w:rPr/>
+        <w:t>1. City</w:t>
+      </w:r>
+    </w:p>
+    <w:p>
+      <w:pPr>
+        <w:pStyle w:val="TextBody"/>
+        <w:numPr>
+          <w:ilvl w:val="0"/>
+          <w:numId w:val="0"/>
+        </w:numPr>
+        <w:rPr/>
+      </w:pPr>
+      <w:r>
+        <w:rPr/>
+        <w:tab/>
+        <w:t>The purpose of the ‘City’ table is to hold the city name and state name where the university is located. Since there can be more than one university in a city, this table is useful when querying information. This table allows for the expansion of the use of this application/database as this lab is available to be performed at any university interested in the electrical output of bacteria in different soil types. The primary key for this table is CityID and the foreign key for this table is UniversityID.</w:t>
+      </w:r>
+    </w:p>
+    <w:p>
+      <w:pPr>
+        <w:pStyle w:val="TextBody"/>
+        <w:numPr>
+          <w:ilvl w:val="0"/>
+          <w:numId w:val="0"/>
+        </w:numPr>
+        <w:rPr/>
+      </w:pPr>
+      <w:r>
+        <w:rPr/>
+        <w:t>2. University</w:t>
+      </w:r>
+    </w:p>
+    <w:p>
+      <w:pPr>
+        <w:pStyle w:val="TextBody"/>
+        <w:numPr>
+          <w:ilvl w:val="0"/>
+          <w:numId w:val="0"/>
+        </w:numPr>
+        <w:rPr/>
+      </w:pPr>
+      <w:r>
+        <w:rPr/>
+        <w:tab/>
+        <w:t>The purpose of the ‘University’ table is to hold the information about the university at which the lab is being conducted. This table will hold the university name and has the foreign key CityID. The primary key for the table is UniversityID.</w:t>
+      </w:r>
+    </w:p>
+    <w:p>
+      <w:pPr>
+        <w:pStyle w:val="TextBody"/>
+        <w:numPr>
+          <w:ilvl w:val="0"/>
+          <w:numId w:val="0"/>
+        </w:numPr>
+        <w:rPr/>
+      </w:pPr>
+      <w:r>
+        <w:rPr/>
+        <w:t>3. Campus</w:t>
+      </w:r>
+    </w:p>
+    <w:p>
+      <w:pPr>
+        <w:pStyle w:val="TextBody"/>
+        <w:numPr>
+          <w:ilvl w:val="0"/>
+          <w:numId w:val="0"/>
+        </w:numPr>
+        <w:rPr/>
+      </w:pPr>
+      <w:r>
+        <w:rPr/>
+        <w:tab/>
+        <w:t>The purpose of the ‘Campus’ table is to hold information about the exact campus at which the lab is being performed. The logic behind this is as follows: University of Houston has campuses in a variety of places, Clear Lake, Downtown, Victoria, etc. There are many universities that also have multiple campuses, like Lone Star College System, for which this database is being designed. By implementing a ‘Campus’ table, the data collected at the different campuses can be kept distinct. The primary key for this table is CampusID and the foreign key is UniversityID.</w:t>
+      </w:r>
+    </w:p>
+    <w:p>
+      <w:pPr>
+        <w:pStyle w:val="TextBody"/>
+        <w:numPr>
+          <w:ilvl w:val="0"/>
+          <w:numId w:val="0"/>
+        </w:numPr>
+        <w:rPr/>
+      </w:pPr>
+      <w:r>
+        <w:rPr/>
+        <w:t>4. Location</w:t>
+      </w:r>
+    </w:p>
+    <w:p>
+      <w:pPr>
+        <w:pStyle w:val="TextBody"/>
+        <w:numPr>
+          <w:ilvl w:val="0"/>
+          <w:numId w:val="0"/>
+        </w:numPr>
+        <w:rPr/>
+      </w:pPr>
+      <w:r>
+        <w:rPr/>
+        <w:tab/>
+        <w:t>The purpose of the ‘Location’ table is to hold the data for the different, distinct locations that will be studied at each campus. The purpose of the lab itself is to “see” the reactions to the substrate that the bacteria have where the bacteria were collected from different soil conditions. For example, samples could be collected from pond mud, dry dirt, and loamy soil respectively. As each of the locations would be unique, there is a need for a table to hold the data collected about each one. The primary key for this table is LocationID and the foreign key is CampusID.</w:t>
+      </w:r>
+    </w:p>
+    <w:p>
+      <w:pPr>
+        <w:pStyle w:val="TextBody"/>
+        <w:numPr>
+          <w:ilvl w:val="0"/>
+          <w:numId w:val="0"/>
+        </w:numPr>
+        <w:rPr/>
+      </w:pPr>
+      <w:r>
+        <w:rPr/>
+        <w:t xml:space="preserve">5. </w:t>
+      </w:r>
+      <w:r>
+        <w:rPr/>
+        <w:t>Student</w:t>
+      </w:r>
+    </w:p>
+    <w:p>
+      <w:pPr>
+        <w:pStyle w:val="TextBody"/>
+        <w:numPr>
+          <w:ilvl w:val="0"/>
+          <w:numId w:val="0"/>
+        </w:numPr>
+        <w:rPr/>
+      </w:pPr>
+      <w:r>
+        <w:rPr/>
+        <w:tab/>
+      </w:r>
+      <w:r>
+        <w:rPr/>
+        <w:t>The purpose of the ‘Student’ table is to hold identifying information about the student performing the lab and collecting the data. The information held in this table is the name of the student, what year they are in concerning their studies, their email, and the password that they will use to log in to the user interface and document the progress of the lab they are working on. As there can be many students who complete this lab across all of the possible campuses, this table is necessary. The primary key for this table is StudentID and the foreign key for this table is ClassID.</w:t>
+      </w:r>
+    </w:p>
+    <w:p>
+      <w:pPr>
+        <w:pStyle w:val="TextBody"/>
+        <w:numPr>
+          <w:ilvl w:val="0"/>
+          <w:numId w:val="0"/>
+        </w:numPr>
+        <w:rPr/>
+      </w:pPr>
+      <w:r>
+        <w:rPr/>
+        <w:t>6. Professor</w:t>
+      </w:r>
+    </w:p>
+    <w:p>
+      <w:pPr>
+        <w:pStyle w:val="TextBody"/>
+        <w:numPr>
+          <w:ilvl w:val="0"/>
+          <w:numId w:val="0"/>
+        </w:numPr>
+        <w:rPr/>
+      </w:pPr>
+      <w:r>
+        <w:rPr/>
+        <w:tab/>
+        <w:t xml:space="preserve">The purpose of the ‘Professor’ table is to hold identifying information about the professor at the campus where the lab is being conducted. </w:t>
+      </w:r>
+      <w:r>
         <w:br w:type="page"/>
       </w:r>
     </w:p>
@@ -2535,7 +2723,11 @@
         </w:rPr>
       </w:pPr>
       <w:r>
-        <w:rPr/>
+        <w:rPr>
+          <w:rFonts w:cs="Times New Roman" w:ascii="Times New Roman" w:hAnsi="Times New Roman"/>
+          <w:b w:val="false"/>
+          <w:bCs w:val="false"/>
+        </w:rPr>
       </w:r>
     </w:p>
     <w:p>

</xml_diff>

<commit_message>
finished table explanations in phase2Rework
</commit_message>
<xml_diff>
--- a/phase2ReportRework.docx
+++ b/phase2ReportRework.docx
@@ -730,7 +730,31 @@
       <w:r>
         <w:rPr/>
         <w:tab/>
-        <w:t>The purpose of the ‘Campus’ table is to hold information about the exact campus at which the lab is being performed. The logic behind this is as follows: University of Houston has campuses in a variety of places, Clear Lake, Downtown, Victoria, etc. There are many universities that also have multiple campuses, like Lone Star College System, for which this database is being designed. By implementing a ‘Campus’ table, the data collected at the different campuses can be kept distinct. The primary key for this table is CampusID and the foreign key is UniversityID.</w:t>
+        <w:t>The purpose of the ‘Campus’ table is to hold information about the exact campus at which the lab is being performed. The logic behind this is as follows: University of Houston has campuses in a variety of places, Clear Lake, Downtown, Victoria, etc. There are many universities that also have multiple campuses, like Lone Star College System, for which this database is being designed. By implementing a ‘Campus’ table, the data collected at the different campuses can be kept distinct. The primary key for this table is CampusID and the foreign key</w:t>
+      </w:r>
+      <w:r>
+        <w:rPr/>
+        <w:t>s</w:t>
+      </w:r>
+      <w:r>
+        <w:rPr/>
+        <w:t xml:space="preserve"> </w:t>
+      </w:r>
+      <w:r>
+        <w:rPr/>
+        <w:t>are</w:t>
+      </w:r>
+      <w:r>
+        <w:rPr/>
+        <w:t xml:space="preserve"> UniversityID, </w:t>
+      </w:r>
+      <w:r>
+        <w:rPr/>
+        <w:t>ClassID, and ProfessorID</w:t>
+      </w:r>
+      <w:r>
+        <w:rPr/>
+        <w:t>.</w:t>
       </w:r>
     </w:p>
     <w:p>
@@ -824,15 +848,112 @@
       <w:r>
         <w:rPr/>
         <w:tab/>
-        <w:t xml:space="preserve">The purpose of the ‘Professor’ table is to hold identifying information about the professor at the campus where the lab is being conducted. </w:t>
-      </w:r>
-      <w:r>
-        <w:br w:type="page"/>
+        <w:t xml:space="preserve">The purpose of the ‘Professor’ table is to hold identifying information about the professor at the campus where the lab is being conducted. This table will contain the following information about the professor: name, office, email, and phone as query-able data. It is possible that there can be more than one professor </w:t>
+      </w:r>
+      <w:r>
+        <w:rPr/>
+        <w:t xml:space="preserve">at a campus that is assisting students in the collection of data and completion of the lab. </w:t>
+      </w:r>
+      <w:r>
+        <w:rPr/>
+        <w:t xml:space="preserve"> </w:t>
+      </w:r>
+      <w:r>
+        <w:rPr/>
+        <w:t>The primary key of this table is ProfessorID and the foreign key is ClassID.</w:t>
+      </w:r>
+    </w:p>
+    <w:p>
+      <w:pPr>
+        <w:pStyle w:val="TextBody"/>
+        <w:numPr>
+          <w:ilvl w:val="0"/>
+          <w:numId w:val="0"/>
+        </w:numPr>
+        <w:rPr/>
+      </w:pPr>
+      <w:r>
+        <w:rPr/>
+        <w:t>7. Class</w:t>
+      </w:r>
+    </w:p>
+    <w:p>
+      <w:pPr>
+        <w:pStyle w:val="TextBody"/>
+        <w:numPr>
+          <w:ilvl w:val="0"/>
+          <w:numId w:val="0"/>
+        </w:numPr>
+        <w:rPr/>
+      </w:pPr>
+      <w:r>
+        <w:rPr/>
+        <w:tab/>
+        <w:t>The purpose of the ‘Class’ table is to hold information about the classes to which the students belong. This is necessary as there can be multiple sections of a class offered at a time in which there are students in different sections that are performing the same lab. The class name will also contain the section number within it so as to differentiate between the unique classes. The primary key for this table is ClassID and the foreign keys are CampusID and SemesterNo.</w:t>
+      </w:r>
+    </w:p>
+    <w:p>
+      <w:pPr>
+        <w:pStyle w:val="TextBody"/>
+        <w:numPr>
+          <w:ilvl w:val="0"/>
+          <w:numId w:val="0"/>
+        </w:numPr>
+        <w:rPr/>
+      </w:pPr>
+      <w:r>
+        <w:rPr/>
+        <w:t>8. Semester</w:t>
+      </w:r>
+    </w:p>
+    <w:p>
+      <w:pPr>
+        <w:pStyle w:val="TextBody"/>
+        <w:numPr>
+          <w:ilvl w:val="0"/>
+          <w:numId w:val="0"/>
+        </w:numPr>
+        <w:rPr/>
+      </w:pPr>
+      <w:r>
+        <w:rPr/>
+        <w:tab/>
+        <w:t>The purpose of the ‘Semester’ table is to hold identifying information concerning the semester during which the lab was performed: fall, spring, and summer. It will also contain the year during which the semester occurs to further differentiate the time and aid in future comparative queries of the data. The primary key for this table is SemesterNo and the foreign keys for this table are ProfessorID, ClassID, and CampusID.</w:t>
+      </w:r>
+    </w:p>
+    <w:p>
+      <w:pPr>
+        <w:pStyle w:val="TextBody"/>
+        <w:numPr>
+          <w:ilvl w:val="0"/>
+          <w:numId w:val="0"/>
+        </w:numPr>
+        <w:rPr/>
+      </w:pPr>
+      <w:r>
+        <w:rPr/>
+        <w:t>9. Data</w:t>
+      </w:r>
+    </w:p>
+    <w:p>
+      <w:pPr>
+        <w:pStyle w:val="TextBody"/>
+        <w:numPr>
+          <w:ilvl w:val="0"/>
+          <w:numId w:val="0"/>
+        </w:numPr>
+        <w:rPr/>
+      </w:pPr>
+      <w:r>
+        <w:rPr/>
+        <w:tab/>
+        <w:t>The purpose of the ‘Data’ table is to hold all of the data that is collected over the course of the lab. This table will be modified the most for each lab, mainly through updating reactions and the resulting electrical output for the substrate being tested based on the location that the sample was collected from. The primary key for this table is DataID and the foreign keys are StudentID and LocationID.</w:t>
       </w:r>
     </w:p>
     <w:p>
       <w:pPr>
         <w:pStyle w:val="Heading3"/>
+        <w:pageBreakBefore w:val="false"/>
         <w:numPr>
           <w:ilvl w:val="2"/>
           <w:numId w:val="4"/>

</xml_diff>